<commit_message>
Updated Cedric status Cedric
</commit_message>
<xml_diff>
--- a/Meeting log/13_09_27_Log.docx
+++ b/Meeting log/13_09_27_Log.docx
@@ -11,31 +11,16 @@
           <w:sz w:val="36"/>
         </w:rPr>
       </w:pPr>
-      <w:r>
-        <w:fldChar w:fldCharType="begin"/>
-      </w:r>
-      <w:r>
-        <w:instrText xml:space="preserve"> HYPERLINK "https://sites.google.com/a/temple.edu/programmable-communication-group/" </w:instrText>
-      </w:r>
-      <w:r>
-        <w:fldChar w:fldCharType="separate"/>
-      </w:r>
-      <w:r>
-        <w:rPr>
-          <w:rFonts w:ascii="Times New Roman" w:eastAsia="Times New Roman" w:hAnsi="Times New Roman" w:cs="Times New Roman"/>
-          <w:b/>
-          <w:sz w:val="36"/>
-        </w:rPr>
-        <w:t>Programmable Communication Group</w:t>
-      </w:r>
-      <w:r>
-        <w:rPr>
-          <w:rFonts w:ascii="Times New Roman" w:eastAsia="Times New Roman" w:hAnsi="Times New Roman" w:cs="Times New Roman"/>
-          <w:b/>
-          <w:sz w:val="36"/>
-        </w:rPr>
-        <w:fldChar w:fldCharType="end"/>
-      </w:r>
+      <w:hyperlink r:id="rId5" w:history="1">
+        <w:r>
+          <w:rPr>
+            <w:rFonts w:ascii="Times New Roman" w:eastAsia="Times New Roman" w:hAnsi="Times New Roman" w:cs="Times New Roman"/>
+            <w:b/>
+            <w:sz w:val="36"/>
+          </w:rPr>
+          <w:t>Programmable Communication Group</w:t>
+        </w:r>
+      </w:hyperlink>
     </w:p>
     <w:tbl>
       <w:tblPr>
@@ -204,15 +189,7 @@
         <w:t>What exactly is expected from Dr. Silage for WebEx design review video?</w:t>
       </w:r>
       <w:r>
-        <w:t xml:space="preserve"> Are we uploading .</w:t>
-      </w:r>
-      <w:proofErr w:type="spellStart"/>
-      <w:r>
-        <w:t>wrf</w:t>
-      </w:r>
-      <w:proofErr w:type="spellEnd"/>
-      <w:r>
-        <w:t xml:space="preserve"> file or other popular file format? Who should be able to see this review video?</w:t>
+        <w:t xml:space="preserve"> Are we uploading .wrf file or other popular file format? Who should be able to see this review video?</w:t>
       </w:r>
     </w:p>
     <w:p>
@@ -248,7 +225,13 @@
         </w:numPr>
       </w:pPr>
       <w:r>
-        <w:t>Implementing variable bitrate random binary generator for variable frequency audio BPSK (this tests accurate filter bandwidth performance in modem simulations).</w:t>
+        <w:t>Implementing variable bit</w:t>
+      </w:r>
+      <w:r>
+        <w:t>-</w:t>
+      </w:r>
+      <w:r>
+        <w:t>rate random binary generator for variable frequency audio BPSK (this tests accurate filter bandwidth performance in modem simulations).</w:t>
       </w:r>
     </w:p>
     <w:p/>
@@ -350,15 +333,7 @@
         </w:numPr>
       </w:pPr>
       <w:r>
-        <w:t>We might have to increase sampling frequency to something greater than 1</w:t>
-      </w:r>
-      <w:proofErr w:type="gramStart"/>
-      <w:r>
-        <w:t>/(</w:t>
-      </w:r>
-      <w:proofErr w:type="gramEnd"/>
-      <w:r>
-        <w:t>1200*64).</w:t>
+        <w:t>We might have to increase sampling frequency to something greater than 1/(1200*64).</w:t>
       </w:r>
     </w:p>
     <w:p>
@@ -477,8 +452,40 @@
           <w:p>
             <w:pPr>
               <w:pStyle w:val="ListParagraph"/>
-              <w:ind w:left="1440"/>
+              <w:numPr>
+                <w:ilvl w:val="0"/>
+                <w:numId w:val="20"/>
+              </w:numPr>
             </w:pPr>
+            <w:r>
+              <w:t>Looking at the digital filters poles and difference equation</w:t>
+            </w:r>
+          </w:p>
+          <w:p>
+            <w:pPr>
+              <w:pStyle w:val="ListParagraph"/>
+              <w:numPr>
+                <w:ilvl w:val="1"/>
+                <w:numId w:val="20"/>
+              </w:numPr>
+            </w:pPr>
+            <w:r>
+              <w:t>Test the filters using AWGN</w:t>
+            </w:r>
+          </w:p>
+          <w:p>
+            <w:pPr>
+              <w:pStyle w:val="ListParagraph"/>
+              <w:numPr>
+                <w:ilvl w:val="0"/>
+                <w:numId w:val="20"/>
+              </w:numPr>
+            </w:pPr>
+            <w:r>
+              <w:t>Calculate the BER</w:t>
+            </w:r>
+            <w:bookmarkStart w:id="0" w:name="_GoBack"/>
+            <w:bookmarkEnd w:id="0"/>
           </w:p>
         </w:tc>
       </w:tr>
@@ -494,8 +501,6 @@
             <w:r>
               <w:t>Brandon Keith</w:t>
             </w:r>
-            <w:bookmarkStart w:id="0" w:name="_GoBack"/>
-            <w:bookmarkEnd w:id="0"/>
           </w:p>
         </w:tc>
         <w:tc>
@@ -1364,7 +1369,7 @@
         <w:rFonts w:ascii="Symbol" w:hAnsi="Symbol" w:hint="default"/>
       </w:rPr>
     </w:lvl>
-    <w:lvl w:ilvl="1" w:tplc="04090003" w:tentative="1">
+    <w:lvl w:ilvl="1" w:tplc="04090003">
       <w:start w:val="1"/>
       <w:numFmt w:val="bullet"/>
       <w:lvlText w:val="o"/>

</xml_diff>

<commit_message>
post-meeting notes; status update
</commit_message>
<xml_diff>
--- a/Meeting log/13_09_27_Log.docx
+++ b/Meeting log/13_09_27_Log.docx
@@ -63,7 +63,7 @@
               <w:t>Friday, Septe</w:t>
             </w:r>
             <w:r>
-              <w:t>mber 20</w:t>
+              <w:t>mber 27</w:t>
             </w:r>
             <w:r>
               <w:t>, 2013</w:t>
@@ -234,6 +234,18 @@
         <w:t>rate random binary generator for variable frequency audio BPSK (this tests accurate filter bandwidth performance in modem simulations).</w:t>
       </w:r>
     </w:p>
+    <w:p>
+      <w:pPr>
+        <w:pStyle w:val="NoSpacing"/>
+        <w:numPr>
+          <w:ilvl w:val="0"/>
+          <w:numId w:val="20"/>
+        </w:numPr>
+      </w:pPr>
+      <w:r>
+        <w:t xml:space="preserve">Third-order Costas loop used for Doppler shift correction. </w:t>
+      </w:r>
+    </w:p>
     <w:p/>
     <w:p>
       <w:r>
@@ -359,11 +371,93 @@
       </w:r>
     </w:p>
     <w:p>
+      <w:pPr>
+        <w:pStyle w:val="ListParagraph"/>
+        <w:numPr>
+          <w:ilvl w:val="0"/>
+          <w:numId w:val="25"/>
+        </w:numPr>
+      </w:pPr>
+      <w:r>
+        <w:t>WebEx video on 10/04/13 should be condensed version of SD meeting today w/ project background. Upload video in any file format.</w:t>
+      </w:r>
+    </w:p>
+    <w:p>
+      <w:pPr>
+        <w:pStyle w:val="ListParagraph"/>
+        <w:numPr>
+          <w:ilvl w:val="0"/>
+          <w:numId w:val="25"/>
+        </w:numPr>
+      </w:pPr>
+      <w:r>
+        <w:t xml:space="preserve">A hard value for the bit error rate was not established. </w:t>
+      </w:r>
+    </w:p>
+    <w:p>
+      <w:pPr>
+        <w:pStyle w:val="ListParagraph"/>
+        <w:numPr>
+          <w:ilvl w:val="0"/>
+          <w:numId w:val="25"/>
+        </w:numPr>
+      </w:pPr>
+      <w:r>
+        <w:t>Found document “</w:t>
+      </w:r>
+      <w:r>
+        <w:t xml:space="preserve">FPGA-BASED DIGITAL PHASE-LOCKED LOOP ANALYSIS AND </w:t>
+      </w:r>
+    </w:p>
+    <w:p>
+      <w:pPr>
+        <w:pStyle w:val="ListParagraph"/>
+      </w:pPr>
+      <w:r>
+        <w:t>IMPLEMENTATION</w:t>
+      </w:r>
+      <w:r>
+        <w:t>”</w:t>
+      </w:r>
+    </w:p>
+    <w:p>
+      <w:pPr>
+        <w:pStyle w:val="ListParagraph"/>
+        <w:numPr>
+          <w:ilvl w:val="0"/>
+          <w:numId w:val="25"/>
+        </w:numPr>
+      </w:pPr>
+      <w:r>
+        <w:t>Entertain the idea of forward error correction in modem design</w:t>
+      </w:r>
+      <w:bookmarkStart w:id="0" w:name="_GoBack"/>
+      <w:bookmarkEnd w:id="0"/>
+    </w:p>
+    <w:p>
       <w:r>
         <w:rPr>
           <w:highlight w:val="yellow"/>
         </w:rPr>
         <w:t>Topics to discuss in next SD meeting</w:t>
+      </w:r>
+    </w:p>
+    <w:p>
+      <w:pPr>
+        <w:pStyle w:val="ListParagraph"/>
+        <w:numPr>
+          <w:ilvl w:val="0"/>
+          <w:numId w:val="26"/>
+        </w:numPr>
+      </w:pPr>
+      <w:r>
+        <w:t>Implementing PLL in FPGA</w:t>
+      </w:r>
+      <w:r>
+        <w:t xml:space="preserve"> (besides from Costas loop)</w:t>
+      </w:r>
+      <w:r>
+        <w:t xml:space="preserve">. </w:t>
       </w:r>
     </w:p>
     <w:p/>
@@ -387,6 +481,7 @@
               <w:rPr>
                 <w:b/>
               </w:rPr>
+              <w:lastRenderedPageBreak/>
               <w:t>Engineer</w:t>
             </w:r>
           </w:p>
@@ -484,8 +579,6 @@
             <w:r>
               <w:t>Calculate the BER</w:t>
             </w:r>
-            <w:bookmarkStart w:id="0" w:name="_GoBack"/>
-            <w:bookmarkEnd w:id="0"/>
           </w:p>
         </w:tc>
       </w:tr>
@@ -510,9 +603,37 @@
           <w:p>
             <w:pPr>
               <w:pStyle w:val="ListParagraph"/>
+              <w:numPr>
+                <w:ilvl w:val="0"/>
+                <w:numId w:val="22"/>
+              </w:numPr>
             </w:pPr>
             <w:r>
-              <w:t xml:space="preserve"> </w:t>
+              <w:t>Variable frequency BPSK audio generator</w:t>
+            </w:r>
+          </w:p>
+          <w:p>
+            <w:pPr>
+              <w:pStyle w:val="ListParagraph"/>
+              <w:numPr>
+                <w:ilvl w:val="0"/>
+                <w:numId w:val="22"/>
+              </w:numPr>
+            </w:pPr>
+            <w:r>
+              <w:t>Verifying correct bandwidth for filter and loop filter in timing recovery circuit</w:t>
+            </w:r>
+          </w:p>
+          <w:p>
+            <w:pPr>
+              <w:pStyle w:val="ListParagraph"/>
+              <w:numPr>
+                <w:ilvl w:val="0"/>
+                <w:numId w:val="22"/>
+              </w:numPr>
+            </w:pPr>
+            <w:r>
+              <w:t>Converting simulation to sample-based where necessary</w:t>
             </w:r>
           </w:p>
         </w:tc>
@@ -548,6 +669,119 @@
     </w:lvl>
   </w:abstractNum>
   <w:abstractNum w:abstractNumId="1">
+    <w:nsid w:val="057F17A3"/>
+    <w:multiLevelType w:val="hybridMultilevel"/>
+    <w:tmpl w:val="E8AA7950"/>
+    <w:lvl w:ilvl="0" w:tplc="04090001">
+      <w:start w:val="1"/>
+      <w:numFmt w:val="bullet"/>
+      <w:lvlText w:val=""/>
+      <w:lvlJc w:val="left"/>
+      <w:pPr>
+        <w:ind w:left="1440" w:hanging="360"/>
+      </w:pPr>
+      <w:rPr>
+        <w:rFonts w:ascii="Symbol" w:hAnsi="Symbol" w:hint="default"/>
+      </w:rPr>
+    </w:lvl>
+    <w:lvl w:ilvl="1" w:tplc="04090003" w:tentative="1">
+      <w:start w:val="1"/>
+      <w:numFmt w:val="bullet"/>
+      <w:lvlText w:val="o"/>
+      <w:lvlJc w:val="left"/>
+      <w:pPr>
+        <w:ind w:left="2160" w:hanging="360"/>
+      </w:pPr>
+      <w:rPr>
+        <w:rFonts w:ascii="Courier New" w:hAnsi="Courier New" w:cs="Courier New" w:hint="default"/>
+      </w:rPr>
+    </w:lvl>
+    <w:lvl w:ilvl="2" w:tplc="04090005" w:tentative="1">
+      <w:start w:val="1"/>
+      <w:numFmt w:val="bullet"/>
+      <w:lvlText w:val=""/>
+      <w:lvlJc w:val="left"/>
+      <w:pPr>
+        <w:ind w:left="2880" w:hanging="360"/>
+      </w:pPr>
+      <w:rPr>
+        <w:rFonts w:ascii="Wingdings" w:hAnsi="Wingdings" w:hint="default"/>
+      </w:rPr>
+    </w:lvl>
+    <w:lvl w:ilvl="3" w:tplc="04090001" w:tentative="1">
+      <w:start w:val="1"/>
+      <w:numFmt w:val="bullet"/>
+      <w:lvlText w:val=""/>
+      <w:lvlJc w:val="left"/>
+      <w:pPr>
+        <w:ind w:left="3600" w:hanging="360"/>
+      </w:pPr>
+      <w:rPr>
+        <w:rFonts w:ascii="Symbol" w:hAnsi="Symbol" w:hint="default"/>
+      </w:rPr>
+    </w:lvl>
+    <w:lvl w:ilvl="4" w:tplc="04090003" w:tentative="1">
+      <w:start w:val="1"/>
+      <w:numFmt w:val="bullet"/>
+      <w:lvlText w:val="o"/>
+      <w:lvlJc w:val="left"/>
+      <w:pPr>
+        <w:ind w:left="4320" w:hanging="360"/>
+      </w:pPr>
+      <w:rPr>
+        <w:rFonts w:ascii="Courier New" w:hAnsi="Courier New" w:cs="Courier New" w:hint="default"/>
+      </w:rPr>
+    </w:lvl>
+    <w:lvl w:ilvl="5" w:tplc="04090005" w:tentative="1">
+      <w:start w:val="1"/>
+      <w:numFmt w:val="bullet"/>
+      <w:lvlText w:val=""/>
+      <w:lvlJc w:val="left"/>
+      <w:pPr>
+        <w:ind w:left="5040" w:hanging="360"/>
+      </w:pPr>
+      <w:rPr>
+        <w:rFonts w:ascii="Wingdings" w:hAnsi="Wingdings" w:hint="default"/>
+      </w:rPr>
+    </w:lvl>
+    <w:lvl w:ilvl="6" w:tplc="04090001" w:tentative="1">
+      <w:start w:val="1"/>
+      <w:numFmt w:val="bullet"/>
+      <w:lvlText w:val=""/>
+      <w:lvlJc w:val="left"/>
+      <w:pPr>
+        <w:ind w:left="5760" w:hanging="360"/>
+      </w:pPr>
+      <w:rPr>
+        <w:rFonts w:ascii="Symbol" w:hAnsi="Symbol" w:hint="default"/>
+      </w:rPr>
+    </w:lvl>
+    <w:lvl w:ilvl="7" w:tplc="04090003" w:tentative="1">
+      <w:start w:val="1"/>
+      <w:numFmt w:val="bullet"/>
+      <w:lvlText w:val="o"/>
+      <w:lvlJc w:val="left"/>
+      <w:pPr>
+        <w:ind w:left="6480" w:hanging="360"/>
+      </w:pPr>
+      <w:rPr>
+        <w:rFonts w:ascii="Courier New" w:hAnsi="Courier New" w:cs="Courier New" w:hint="default"/>
+      </w:rPr>
+    </w:lvl>
+    <w:lvl w:ilvl="8" w:tplc="04090005" w:tentative="1">
+      <w:start w:val="1"/>
+      <w:numFmt w:val="bullet"/>
+      <w:lvlText w:val=""/>
+      <w:lvlJc w:val="left"/>
+      <w:pPr>
+        <w:ind w:left="7200" w:hanging="360"/>
+      </w:pPr>
+      <w:rPr>
+        <w:rFonts w:ascii="Wingdings" w:hAnsi="Wingdings" w:hint="default"/>
+      </w:rPr>
+    </w:lvl>
+  </w:abstractNum>
+  <w:abstractNum w:abstractNumId="2">
     <w:nsid w:val="05973085"/>
     <w:multiLevelType w:val="hybridMultilevel"/>
     <w:tmpl w:val="4612AA2A"/>
@@ -660,7 +894,7 @@
       </w:rPr>
     </w:lvl>
   </w:abstractNum>
-  <w:abstractNum w:abstractNumId="2">
+  <w:abstractNum w:abstractNumId="3">
     <w:nsid w:val="16382395"/>
     <w:multiLevelType w:val="hybridMultilevel"/>
     <w:tmpl w:val="7F4E4F2E"/>
@@ -773,7 +1007,7 @@
       </w:rPr>
     </w:lvl>
   </w:abstractNum>
-  <w:abstractNum w:abstractNumId="3">
+  <w:abstractNum w:abstractNumId="4">
     <w:nsid w:val="16CD61DE"/>
     <w:multiLevelType w:val="hybridMultilevel"/>
     <w:tmpl w:val="B70E1E52"/>
@@ -886,7 +1120,120 @@
       </w:rPr>
     </w:lvl>
   </w:abstractNum>
-  <w:abstractNum w:abstractNumId="4">
+  <w:abstractNum w:abstractNumId="5">
+    <w:nsid w:val="197420A4"/>
+    <w:multiLevelType w:val="hybridMultilevel"/>
+    <w:tmpl w:val="247E3DA4"/>
+    <w:lvl w:ilvl="0" w:tplc="04090001">
+      <w:start w:val="1"/>
+      <w:numFmt w:val="bullet"/>
+      <w:lvlText w:val=""/>
+      <w:lvlJc w:val="left"/>
+      <w:pPr>
+        <w:ind w:left="720" w:hanging="360"/>
+      </w:pPr>
+      <w:rPr>
+        <w:rFonts w:ascii="Symbol" w:hAnsi="Symbol" w:hint="default"/>
+      </w:rPr>
+    </w:lvl>
+    <w:lvl w:ilvl="1" w:tplc="04090003" w:tentative="1">
+      <w:start w:val="1"/>
+      <w:numFmt w:val="bullet"/>
+      <w:lvlText w:val="o"/>
+      <w:lvlJc w:val="left"/>
+      <w:pPr>
+        <w:ind w:left="1440" w:hanging="360"/>
+      </w:pPr>
+      <w:rPr>
+        <w:rFonts w:ascii="Courier New" w:hAnsi="Courier New" w:cs="Courier New" w:hint="default"/>
+      </w:rPr>
+    </w:lvl>
+    <w:lvl w:ilvl="2" w:tplc="04090005" w:tentative="1">
+      <w:start w:val="1"/>
+      <w:numFmt w:val="bullet"/>
+      <w:lvlText w:val=""/>
+      <w:lvlJc w:val="left"/>
+      <w:pPr>
+        <w:ind w:left="2160" w:hanging="360"/>
+      </w:pPr>
+      <w:rPr>
+        <w:rFonts w:ascii="Wingdings" w:hAnsi="Wingdings" w:hint="default"/>
+      </w:rPr>
+    </w:lvl>
+    <w:lvl w:ilvl="3" w:tplc="04090001" w:tentative="1">
+      <w:start w:val="1"/>
+      <w:numFmt w:val="bullet"/>
+      <w:lvlText w:val=""/>
+      <w:lvlJc w:val="left"/>
+      <w:pPr>
+        <w:ind w:left="2880" w:hanging="360"/>
+      </w:pPr>
+      <w:rPr>
+        <w:rFonts w:ascii="Symbol" w:hAnsi="Symbol" w:hint="default"/>
+      </w:rPr>
+    </w:lvl>
+    <w:lvl w:ilvl="4" w:tplc="04090003" w:tentative="1">
+      <w:start w:val="1"/>
+      <w:numFmt w:val="bullet"/>
+      <w:lvlText w:val="o"/>
+      <w:lvlJc w:val="left"/>
+      <w:pPr>
+        <w:ind w:left="3600" w:hanging="360"/>
+      </w:pPr>
+      <w:rPr>
+        <w:rFonts w:ascii="Courier New" w:hAnsi="Courier New" w:cs="Courier New" w:hint="default"/>
+      </w:rPr>
+    </w:lvl>
+    <w:lvl w:ilvl="5" w:tplc="04090005" w:tentative="1">
+      <w:start w:val="1"/>
+      <w:numFmt w:val="bullet"/>
+      <w:lvlText w:val=""/>
+      <w:lvlJc w:val="left"/>
+      <w:pPr>
+        <w:ind w:left="4320" w:hanging="360"/>
+      </w:pPr>
+      <w:rPr>
+        <w:rFonts w:ascii="Wingdings" w:hAnsi="Wingdings" w:hint="default"/>
+      </w:rPr>
+    </w:lvl>
+    <w:lvl w:ilvl="6" w:tplc="04090001" w:tentative="1">
+      <w:start w:val="1"/>
+      <w:numFmt w:val="bullet"/>
+      <w:lvlText w:val=""/>
+      <w:lvlJc w:val="left"/>
+      <w:pPr>
+        <w:ind w:left="5040" w:hanging="360"/>
+      </w:pPr>
+      <w:rPr>
+        <w:rFonts w:ascii="Symbol" w:hAnsi="Symbol" w:hint="default"/>
+      </w:rPr>
+    </w:lvl>
+    <w:lvl w:ilvl="7" w:tplc="04090003" w:tentative="1">
+      <w:start w:val="1"/>
+      <w:numFmt w:val="bullet"/>
+      <w:lvlText w:val="o"/>
+      <w:lvlJc w:val="left"/>
+      <w:pPr>
+        <w:ind w:left="5760" w:hanging="360"/>
+      </w:pPr>
+      <w:rPr>
+        <w:rFonts w:ascii="Courier New" w:hAnsi="Courier New" w:cs="Courier New" w:hint="default"/>
+      </w:rPr>
+    </w:lvl>
+    <w:lvl w:ilvl="8" w:tplc="04090005" w:tentative="1">
+      <w:start w:val="1"/>
+      <w:numFmt w:val="bullet"/>
+      <w:lvlText w:val=""/>
+      <w:lvlJc w:val="left"/>
+      <w:pPr>
+        <w:ind w:left="6480" w:hanging="360"/>
+      </w:pPr>
+      <w:rPr>
+        <w:rFonts w:ascii="Wingdings" w:hAnsi="Wingdings" w:hint="default"/>
+      </w:rPr>
+    </w:lvl>
+  </w:abstractNum>
+  <w:abstractNum w:abstractNumId="6">
     <w:nsid w:val="1D922E80"/>
     <w:multiLevelType w:val="hybridMultilevel"/>
     <w:tmpl w:val="28361840"/>
@@ -999,7 +1346,120 @@
       </w:rPr>
     </w:lvl>
   </w:abstractNum>
-  <w:abstractNum w:abstractNumId="5">
+  <w:abstractNum w:abstractNumId="7">
+    <w:nsid w:val="23007A20"/>
+    <w:multiLevelType w:val="hybridMultilevel"/>
+    <w:tmpl w:val="F0FA639E"/>
+    <w:lvl w:ilvl="0" w:tplc="04090001">
+      <w:start w:val="1"/>
+      <w:numFmt w:val="bullet"/>
+      <w:lvlText w:val=""/>
+      <w:lvlJc w:val="left"/>
+      <w:pPr>
+        <w:ind w:left="720" w:hanging="360"/>
+      </w:pPr>
+      <w:rPr>
+        <w:rFonts w:ascii="Symbol" w:hAnsi="Symbol" w:hint="default"/>
+      </w:rPr>
+    </w:lvl>
+    <w:lvl w:ilvl="1" w:tplc="04090003" w:tentative="1">
+      <w:start w:val="1"/>
+      <w:numFmt w:val="bullet"/>
+      <w:lvlText w:val="o"/>
+      <w:lvlJc w:val="left"/>
+      <w:pPr>
+        <w:ind w:left="1440" w:hanging="360"/>
+      </w:pPr>
+      <w:rPr>
+        <w:rFonts w:ascii="Courier New" w:hAnsi="Courier New" w:cs="Courier New" w:hint="default"/>
+      </w:rPr>
+    </w:lvl>
+    <w:lvl w:ilvl="2" w:tplc="04090005" w:tentative="1">
+      <w:start w:val="1"/>
+      <w:numFmt w:val="bullet"/>
+      <w:lvlText w:val=""/>
+      <w:lvlJc w:val="left"/>
+      <w:pPr>
+        <w:ind w:left="2160" w:hanging="360"/>
+      </w:pPr>
+      <w:rPr>
+        <w:rFonts w:ascii="Wingdings" w:hAnsi="Wingdings" w:hint="default"/>
+      </w:rPr>
+    </w:lvl>
+    <w:lvl w:ilvl="3" w:tplc="04090001" w:tentative="1">
+      <w:start w:val="1"/>
+      <w:numFmt w:val="bullet"/>
+      <w:lvlText w:val=""/>
+      <w:lvlJc w:val="left"/>
+      <w:pPr>
+        <w:ind w:left="2880" w:hanging="360"/>
+      </w:pPr>
+      <w:rPr>
+        <w:rFonts w:ascii="Symbol" w:hAnsi="Symbol" w:hint="default"/>
+      </w:rPr>
+    </w:lvl>
+    <w:lvl w:ilvl="4" w:tplc="04090003" w:tentative="1">
+      <w:start w:val="1"/>
+      <w:numFmt w:val="bullet"/>
+      <w:lvlText w:val="o"/>
+      <w:lvlJc w:val="left"/>
+      <w:pPr>
+        <w:ind w:left="3600" w:hanging="360"/>
+      </w:pPr>
+      <w:rPr>
+        <w:rFonts w:ascii="Courier New" w:hAnsi="Courier New" w:cs="Courier New" w:hint="default"/>
+      </w:rPr>
+    </w:lvl>
+    <w:lvl w:ilvl="5" w:tplc="04090005" w:tentative="1">
+      <w:start w:val="1"/>
+      <w:numFmt w:val="bullet"/>
+      <w:lvlText w:val=""/>
+      <w:lvlJc w:val="left"/>
+      <w:pPr>
+        <w:ind w:left="4320" w:hanging="360"/>
+      </w:pPr>
+      <w:rPr>
+        <w:rFonts w:ascii="Wingdings" w:hAnsi="Wingdings" w:hint="default"/>
+      </w:rPr>
+    </w:lvl>
+    <w:lvl w:ilvl="6" w:tplc="04090001" w:tentative="1">
+      <w:start w:val="1"/>
+      <w:numFmt w:val="bullet"/>
+      <w:lvlText w:val=""/>
+      <w:lvlJc w:val="left"/>
+      <w:pPr>
+        <w:ind w:left="5040" w:hanging="360"/>
+      </w:pPr>
+      <w:rPr>
+        <w:rFonts w:ascii="Symbol" w:hAnsi="Symbol" w:hint="default"/>
+      </w:rPr>
+    </w:lvl>
+    <w:lvl w:ilvl="7" w:tplc="04090003" w:tentative="1">
+      <w:start w:val="1"/>
+      <w:numFmt w:val="bullet"/>
+      <w:lvlText w:val="o"/>
+      <w:lvlJc w:val="left"/>
+      <w:pPr>
+        <w:ind w:left="5760" w:hanging="360"/>
+      </w:pPr>
+      <w:rPr>
+        <w:rFonts w:ascii="Courier New" w:hAnsi="Courier New" w:cs="Courier New" w:hint="default"/>
+      </w:rPr>
+    </w:lvl>
+    <w:lvl w:ilvl="8" w:tplc="04090005" w:tentative="1">
+      <w:start w:val="1"/>
+      <w:numFmt w:val="bullet"/>
+      <w:lvlText w:val=""/>
+      <w:lvlJc w:val="left"/>
+      <w:pPr>
+        <w:ind w:left="6480" w:hanging="360"/>
+      </w:pPr>
+      <w:rPr>
+        <w:rFonts w:ascii="Wingdings" w:hAnsi="Wingdings" w:hint="default"/>
+      </w:rPr>
+    </w:lvl>
+  </w:abstractNum>
+  <w:abstractNum w:abstractNumId="8">
     <w:nsid w:val="35A70E25"/>
     <w:multiLevelType w:val="singleLevel"/>
     <w:tmpl w:val="99F4D0CE"/>
@@ -1014,7 +1474,7 @@
       </w:pPr>
     </w:lvl>
   </w:abstractNum>
-  <w:abstractNum w:abstractNumId="6">
+  <w:abstractNum w:abstractNumId="9">
     <w:nsid w:val="36E1222E"/>
     <w:multiLevelType w:val="hybridMultilevel"/>
     <w:tmpl w:val="0C160EDE"/>
@@ -1127,7 +1587,7 @@
       </w:rPr>
     </w:lvl>
   </w:abstractNum>
-  <w:abstractNum w:abstractNumId="7">
+  <w:abstractNum w:abstractNumId="10">
     <w:nsid w:val="38CA5E6A"/>
     <w:multiLevelType w:val="hybridMultilevel"/>
     <w:tmpl w:val="C360BA02"/>
@@ -1240,7 +1700,7 @@
       </w:rPr>
     </w:lvl>
   </w:abstractNum>
-  <w:abstractNum w:abstractNumId="8">
+  <w:abstractNum w:abstractNumId="11">
     <w:nsid w:val="399D0DED"/>
     <w:multiLevelType w:val="hybridMultilevel"/>
     <w:tmpl w:val="CBC6F246"/>
@@ -1353,7 +1813,7 @@
       </w:rPr>
     </w:lvl>
   </w:abstractNum>
-  <w:abstractNum w:abstractNumId="9">
+  <w:abstractNum w:abstractNumId="12">
     <w:nsid w:val="3E8A62B1"/>
     <w:multiLevelType w:val="hybridMultilevel"/>
     <w:tmpl w:val="F626A5D0"/>
@@ -1466,7 +1926,7 @@
       </w:rPr>
     </w:lvl>
   </w:abstractNum>
-  <w:abstractNum w:abstractNumId="10">
+  <w:abstractNum w:abstractNumId="13">
     <w:nsid w:val="415064D6"/>
     <w:multiLevelType w:val="hybridMultilevel"/>
     <w:tmpl w:val="7D6AAF0E"/>
@@ -1579,7 +2039,7 @@
       </w:rPr>
     </w:lvl>
   </w:abstractNum>
-  <w:abstractNum w:abstractNumId="11">
+  <w:abstractNum w:abstractNumId="14">
     <w:nsid w:val="4331697F"/>
     <w:multiLevelType w:val="hybridMultilevel"/>
     <w:tmpl w:val="1FB4BD52"/>
@@ -1692,7 +2152,233 @@
       </w:rPr>
     </w:lvl>
   </w:abstractNum>
-  <w:abstractNum w:abstractNumId="12">
+  <w:abstractNum w:abstractNumId="15">
+    <w:nsid w:val="466C66A0"/>
+    <w:multiLevelType w:val="hybridMultilevel"/>
+    <w:tmpl w:val="CCDA6ED0"/>
+    <w:lvl w:ilvl="0" w:tplc="04090001">
+      <w:start w:val="1"/>
+      <w:numFmt w:val="bullet"/>
+      <w:lvlText w:val=""/>
+      <w:lvlJc w:val="left"/>
+      <w:pPr>
+        <w:ind w:left="1485" w:hanging="360"/>
+      </w:pPr>
+      <w:rPr>
+        <w:rFonts w:ascii="Symbol" w:hAnsi="Symbol" w:hint="default"/>
+      </w:rPr>
+    </w:lvl>
+    <w:lvl w:ilvl="1" w:tplc="04090003" w:tentative="1">
+      <w:start w:val="1"/>
+      <w:numFmt w:val="bullet"/>
+      <w:lvlText w:val="o"/>
+      <w:lvlJc w:val="left"/>
+      <w:pPr>
+        <w:ind w:left="2205" w:hanging="360"/>
+      </w:pPr>
+      <w:rPr>
+        <w:rFonts w:ascii="Courier New" w:hAnsi="Courier New" w:cs="Courier New" w:hint="default"/>
+      </w:rPr>
+    </w:lvl>
+    <w:lvl w:ilvl="2" w:tplc="04090005" w:tentative="1">
+      <w:start w:val="1"/>
+      <w:numFmt w:val="bullet"/>
+      <w:lvlText w:val=""/>
+      <w:lvlJc w:val="left"/>
+      <w:pPr>
+        <w:ind w:left="2925" w:hanging="360"/>
+      </w:pPr>
+      <w:rPr>
+        <w:rFonts w:ascii="Wingdings" w:hAnsi="Wingdings" w:hint="default"/>
+      </w:rPr>
+    </w:lvl>
+    <w:lvl w:ilvl="3" w:tplc="04090001" w:tentative="1">
+      <w:start w:val="1"/>
+      <w:numFmt w:val="bullet"/>
+      <w:lvlText w:val=""/>
+      <w:lvlJc w:val="left"/>
+      <w:pPr>
+        <w:ind w:left="3645" w:hanging="360"/>
+      </w:pPr>
+      <w:rPr>
+        <w:rFonts w:ascii="Symbol" w:hAnsi="Symbol" w:hint="default"/>
+      </w:rPr>
+    </w:lvl>
+    <w:lvl w:ilvl="4" w:tplc="04090003" w:tentative="1">
+      <w:start w:val="1"/>
+      <w:numFmt w:val="bullet"/>
+      <w:lvlText w:val="o"/>
+      <w:lvlJc w:val="left"/>
+      <w:pPr>
+        <w:ind w:left="4365" w:hanging="360"/>
+      </w:pPr>
+      <w:rPr>
+        <w:rFonts w:ascii="Courier New" w:hAnsi="Courier New" w:cs="Courier New" w:hint="default"/>
+      </w:rPr>
+    </w:lvl>
+    <w:lvl w:ilvl="5" w:tplc="04090005" w:tentative="1">
+      <w:start w:val="1"/>
+      <w:numFmt w:val="bullet"/>
+      <w:lvlText w:val=""/>
+      <w:lvlJc w:val="left"/>
+      <w:pPr>
+        <w:ind w:left="5085" w:hanging="360"/>
+      </w:pPr>
+      <w:rPr>
+        <w:rFonts w:ascii="Wingdings" w:hAnsi="Wingdings" w:hint="default"/>
+      </w:rPr>
+    </w:lvl>
+    <w:lvl w:ilvl="6" w:tplc="04090001" w:tentative="1">
+      <w:start w:val="1"/>
+      <w:numFmt w:val="bullet"/>
+      <w:lvlText w:val=""/>
+      <w:lvlJc w:val="left"/>
+      <w:pPr>
+        <w:ind w:left="5805" w:hanging="360"/>
+      </w:pPr>
+      <w:rPr>
+        <w:rFonts w:ascii="Symbol" w:hAnsi="Symbol" w:hint="default"/>
+      </w:rPr>
+    </w:lvl>
+    <w:lvl w:ilvl="7" w:tplc="04090003" w:tentative="1">
+      <w:start w:val="1"/>
+      <w:numFmt w:val="bullet"/>
+      <w:lvlText w:val="o"/>
+      <w:lvlJc w:val="left"/>
+      <w:pPr>
+        <w:ind w:left="6525" w:hanging="360"/>
+      </w:pPr>
+      <w:rPr>
+        <w:rFonts w:ascii="Courier New" w:hAnsi="Courier New" w:cs="Courier New" w:hint="default"/>
+      </w:rPr>
+    </w:lvl>
+    <w:lvl w:ilvl="8" w:tplc="04090005" w:tentative="1">
+      <w:start w:val="1"/>
+      <w:numFmt w:val="bullet"/>
+      <w:lvlText w:val=""/>
+      <w:lvlJc w:val="left"/>
+      <w:pPr>
+        <w:ind w:left="7245" w:hanging="360"/>
+      </w:pPr>
+      <w:rPr>
+        <w:rFonts w:ascii="Wingdings" w:hAnsi="Wingdings" w:hint="default"/>
+      </w:rPr>
+    </w:lvl>
+  </w:abstractNum>
+  <w:abstractNum w:abstractNumId="16">
+    <w:nsid w:val="4BD16159"/>
+    <w:multiLevelType w:val="hybridMultilevel"/>
+    <w:tmpl w:val="2348D862"/>
+    <w:lvl w:ilvl="0" w:tplc="04090001">
+      <w:start w:val="1"/>
+      <w:numFmt w:val="bullet"/>
+      <w:lvlText w:val=""/>
+      <w:lvlJc w:val="left"/>
+      <w:pPr>
+        <w:ind w:left="720" w:hanging="360"/>
+      </w:pPr>
+      <w:rPr>
+        <w:rFonts w:ascii="Symbol" w:hAnsi="Symbol" w:hint="default"/>
+      </w:rPr>
+    </w:lvl>
+    <w:lvl w:ilvl="1" w:tplc="04090003" w:tentative="1">
+      <w:start w:val="1"/>
+      <w:numFmt w:val="bullet"/>
+      <w:lvlText w:val="o"/>
+      <w:lvlJc w:val="left"/>
+      <w:pPr>
+        <w:ind w:left="1440" w:hanging="360"/>
+      </w:pPr>
+      <w:rPr>
+        <w:rFonts w:ascii="Courier New" w:hAnsi="Courier New" w:cs="Courier New" w:hint="default"/>
+      </w:rPr>
+    </w:lvl>
+    <w:lvl w:ilvl="2" w:tplc="04090005" w:tentative="1">
+      <w:start w:val="1"/>
+      <w:numFmt w:val="bullet"/>
+      <w:lvlText w:val=""/>
+      <w:lvlJc w:val="left"/>
+      <w:pPr>
+        <w:ind w:left="2160" w:hanging="360"/>
+      </w:pPr>
+      <w:rPr>
+        <w:rFonts w:ascii="Wingdings" w:hAnsi="Wingdings" w:hint="default"/>
+      </w:rPr>
+    </w:lvl>
+    <w:lvl w:ilvl="3" w:tplc="04090001" w:tentative="1">
+      <w:start w:val="1"/>
+      <w:numFmt w:val="bullet"/>
+      <w:lvlText w:val=""/>
+      <w:lvlJc w:val="left"/>
+      <w:pPr>
+        <w:ind w:left="2880" w:hanging="360"/>
+      </w:pPr>
+      <w:rPr>
+        <w:rFonts w:ascii="Symbol" w:hAnsi="Symbol" w:hint="default"/>
+      </w:rPr>
+    </w:lvl>
+    <w:lvl w:ilvl="4" w:tplc="04090003" w:tentative="1">
+      <w:start w:val="1"/>
+      <w:numFmt w:val="bullet"/>
+      <w:lvlText w:val="o"/>
+      <w:lvlJc w:val="left"/>
+      <w:pPr>
+        <w:ind w:left="3600" w:hanging="360"/>
+      </w:pPr>
+      <w:rPr>
+        <w:rFonts w:ascii="Courier New" w:hAnsi="Courier New" w:cs="Courier New" w:hint="default"/>
+      </w:rPr>
+    </w:lvl>
+    <w:lvl w:ilvl="5" w:tplc="04090005" w:tentative="1">
+      <w:start w:val="1"/>
+      <w:numFmt w:val="bullet"/>
+      <w:lvlText w:val=""/>
+      <w:lvlJc w:val="left"/>
+      <w:pPr>
+        <w:ind w:left="4320" w:hanging="360"/>
+      </w:pPr>
+      <w:rPr>
+        <w:rFonts w:ascii="Wingdings" w:hAnsi="Wingdings" w:hint="default"/>
+      </w:rPr>
+    </w:lvl>
+    <w:lvl w:ilvl="6" w:tplc="04090001" w:tentative="1">
+      <w:start w:val="1"/>
+      <w:numFmt w:val="bullet"/>
+      <w:lvlText w:val=""/>
+      <w:lvlJc w:val="left"/>
+      <w:pPr>
+        <w:ind w:left="5040" w:hanging="360"/>
+      </w:pPr>
+      <w:rPr>
+        <w:rFonts w:ascii="Symbol" w:hAnsi="Symbol" w:hint="default"/>
+      </w:rPr>
+    </w:lvl>
+    <w:lvl w:ilvl="7" w:tplc="04090003" w:tentative="1">
+      <w:start w:val="1"/>
+      <w:numFmt w:val="bullet"/>
+      <w:lvlText w:val="o"/>
+      <w:lvlJc w:val="left"/>
+      <w:pPr>
+        <w:ind w:left="5760" w:hanging="360"/>
+      </w:pPr>
+      <w:rPr>
+        <w:rFonts w:ascii="Courier New" w:hAnsi="Courier New" w:cs="Courier New" w:hint="default"/>
+      </w:rPr>
+    </w:lvl>
+    <w:lvl w:ilvl="8" w:tplc="04090005" w:tentative="1">
+      <w:start w:val="1"/>
+      <w:numFmt w:val="bullet"/>
+      <w:lvlText w:val=""/>
+      <w:lvlJc w:val="left"/>
+      <w:pPr>
+        <w:ind w:left="6480" w:hanging="360"/>
+      </w:pPr>
+      <w:rPr>
+        <w:rFonts w:ascii="Wingdings" w:hAnsi="Wingdings" w:hint="default"/>
+      </w:rPr>
+    </w:lvl>
+  </w:abstractNum>
+  <w:abstractNum w:abstractNumId="17">
     <w:nsid w:val="5333258B"/>
     <w:multiLevelType w:val="hybridMultilevel"/>
     <w:tmpl w:val="E1701736"/>
@@ -1805,7 +2491,7 @@
       </w:rPr>
     </w:lvl>
   </w:abstractNum>
-  <w:abstractNum w:abstractNumId="13">
+  <w:abstractNum w:abstractNumId="18">
     <w:nsid w:val="56E252E1"/>
     <w:multiLevelType w:val="hybridMultilevel"/>
     <w:tmpl w:val="8C449082"/>
@@ -1917,7 +2603,120 @@
       </w:rPr>
     </w:lvl>
   </w:abstractNum>
-  <w:abstractNum w:abstractNumId="14">
+  <w:abstractNum w:abstractNumId="19">
+    <w:nsid w:val="60F26C54"/>
+    <w:multiLevelType w:val="hybridMultilevel"/>
+    <w:tmpl w:val="3CA85088"/>
+    <w:lvl w:ilvl="0" w:tplc="04090001">
+      <w:start w:val="1"/>
+      <w:numFmt w:val="bullet"/>
+      <w:lvlText w:val=""/>
+      <w:lvlJc w:val="left"/>
+      <w:pPr>
+        <w:ind w:left="720" w:hanging="360"/>
+      </w:pPr>
+      <w:rPr>
+        <w:rFonts w:ascii="Symbol" w:hAnsi="Symbol" w:hint="default"/>
+      </w:rPr>
+    </w:lvl>
+    <w:lvl w:ilvl="1" w:tplc="04090003" w:tentative="1">
+      <w:start w:val="1"/>
+      <w:numFmt w:val="bullet"/>
+      <w:lvlText w:val="o"/>
+      <w:lvlJc w:val="left"/>
+      <w:pPr>
+        <w:ind w:left="1440" w:hanging="360"/>
+      </w:pPr>
+      <w:rPr>
+        <w:rFonts w:ascii="Courier New" w:hAnsi="Courier New" w:cs="Courier New" w:hint="default"/>
+      </w:rPr>
+    </w:lvl>
+    <w:lvl w:ilvl="2" w:tplc="04090005" w:tentative="1">
+      <w:start w:val="1"/>
+      <w:numFmt w:val="bullet"/>
+      <w:lvlText w:val=""/>
+      <w:lvlJc w:val="left"/>
+      <w:pPr>
+        <w:ind w:left="2160" w:hanging="360"/>
+      </w:pPr>
+      <w:rPr>
+        <w:rFonts w:ascii="Wingdings" w:hAnsi="Wingdings" w:hint="default"/>
+      </w:rPr>
+    </w:lvl>
+    <w:lvl w:ilvl="3" w:tplc="04090001" w:tentative="1">
+      <w:start w:val="1"/>
+      <w:numFmt w:val="bullet"/>
+      <w:lvlText w:val=""/>
+      <w:lvlJc w:val="left"/>
+      <w:pPr>
+        <w:ind w:left="2880" w:hanging="360"/>
+      </w:pPr>
+      <w:rPr>
+        <w:rFonts w:ascii="Symbol" w:hAnsi="Symbol" w:hint="default"/>
+      </w:rPr>
+    </w:lvl>
+    <w:lvl w:ilvl="4" w:tplc="04090003" w:tentative="1">
+      <w:start w:val="1"/>
+      <w:numFmt w:val="bullet"/>
+      <w:lvlText w:val="o"/>
+      <w:lvlJc w:val="left"/>
+      <w:pPr>
+        <w:ind w:left="3600" w:hanging="360"/>
+      </w:pPr>
+      <w:rPr>
+        <w:rFonts w:ascii="Courier New" w:hAnsi="Courier New" w:cs="Courier New" w:hint="default"/>
+      </w:rPr>
+    </w:lvl>
+    <w:lvl w:ilvl="5" w:tplc="04090005" w:tentative="1">
+      <w:start w:val="1"/>
+      <w:numFmt w:val="bullet"/>
+      <w:lvlText w:val=""/>
+      <w:lvlJc w:val="left"/>
+      <w:pPr>
+        <w:ind w:left="4320" w:hanging="360"/>
+      </w:pPr>
+      <w:rPr>
+        <w:rFonts w:ascii="Wingdings" w:hAnsi="Wingdings" w:hint="default"/>
+      </w:rPr>
+    </w:lvl>
+    <w:lvl w:ilvl="6" w:tplc="04090001" w:tentative="1">
+      <w:start w:val="1"/>
+      <w:numFmt w:val="bullet"/>
+      <w:lvlText w:val=""/>
+      <w:lvlJc w:val="left"/>
+      <w:pPr>
+        <w:ind w:left="5040" w:hanging="360"/>
+      </w:pPr>
+      <w:rPr>
+        <w:rFonts w:ascii="Symbol" w:hAnsi="Symbol" w:hint="default"/>
+      </w:rPr>
+    </w:lvl>
+    <w:lvl w:ilvl="7" w:tplc="04090003" w:tentative="1">
+      <w:start w:val="1"/>
+      <w:numFmt w:val="bullet"/>
+      <w:lvlText w:val="o"/>
+      <w:lvlJc w:val="left"/>
+      <w:pPr>
+        <w:ind w:left="5760" w:hanging="360"/>
+      </w:pPr>
+      <w:rPr>
+        <w:rFonts w:ascii="Courier New" w:hAnsi="Courier New" w:cs="Courier New" w:hint="default"/>
+      </w:rPr>
+    </w:lvl>
+    <w:lvl w:ilvl="8" w:tplc="04090005" w:tentative="1">
+      <w:start w:val="1"/>
+      <w:numFmt w:val="bullet"/>
+      <w:lvlText w:val=""/>
+      <w:lvlJc w:val="left"/>
+      <w:pPr>
+        <w:ind w:left="6480" w:hanging="360"/>
+      </w:pPr>
+      <w:rPr>
+        <w:rFonts w:ascii="Wingdings" w:hAnsi="Wingdings" w:hint="default"/>
+      </w:rPr>
+    </w:lvl>
+  </w:abstractNum>
+  <w:abstractNum w:abstractNumId="20">
     <w:nsid w:val="6C153773"/>
     <w:multiLevelType w:val="hybridMultilevel"/>
     <w:tmpl w:val="E02EC994"/>
@@ -2030,7 +2829,7 @@
       </w:rPr>
     </w:lvl>
   </w:abstractNum>
-  <w:abstractNum w:abstractNumId="15">
+  <w:abstractNum w:abstractNumId="21">
     <w:nsid w:val="71C310F0"/>
     <w:multiLevelType w:val="hybridMultilevel"/>
     <w:tmpl w:val="D7ACA2B6"/>
@@ -2143,7 +2942,7 @@
       </w:rPr>
     </w:lvl>
   </w:abstractNum>
-  <w:abstractNum w:abstractNumId="16">
+  <w:abstractNum w:abstractNumId="22">
     <w:nsid w:val="727422A4"/>
     <w:multiLevelType w:val="singleLevel"/>
     <w:tmpl w:val="6C9613C4"/>
@@ -2158,7 +2957,7 @@
       </w:pPr>
     </w:lvl>
   </w:abstractNum>
-  <w:abstractNum w:abstractNumId="17">
+  <w:abstractNum w:abstractNumId="23">
     <w:nsid w:val="786050C0"/>
     <w:multiLevelType w:val="hybridMultilevel"/>
     <w:tmpl w:val="3BACA124"/>
@@ -2271,7 +3070,7 @@
       </w:rPr>
     </w:lvl>
   </w:abstractNum>
-  <w:abstractNum w:abstractNumId="18">
+  <w:abstractNum w:abstractNumId="24">
     <w:nsid w:val="7A364777"/>
     <w:multiLevelType w:val="hybridMultilevel"/>
     <w:tmpl w:val="B5CE5616"/>
@@ -2384,7 +3183,7 @@
       </w:rPr>
     </w:lvl>
   </w:abstractNum>
-  <w:abstractNum w:abstractNumId="19">
+  <w:abstractNum w:abstractNumId="25">
     <w:nsid w:val="7B483942"/>
     <w:multiLevelType w:val="hybridMultilevel"/>
     <w:tmpl w:val="C35C5C48"/>
@@ -2498,64 +3297,82 @@
     </w:lvl>
   </w:abstractNum>
   <w:num w:numId="1">
-    <w:abstractNumId w:val="13"/>
+    <w:abstractNumId w:val="18"/>
   </w:num>
   <w:num w:numId="2">
-    <w:abstractNumId w:val="6"/>
+    <w:abstractNumId w:val="9"/>
   </w:num>
   <w:num w:numId="3">
-    <w:abstractNumId w:val="19"/>
+    <w:abstractNumId w:val="25"/>
   </w:num>
   <w:num w:numId="4">
-    <w:abstractNumId w:val="1"/>
+    <w:abstractNumId w:val="2"/>
   </w:num>
   <w:num w:numId="5">
-    <w:abstractNumId w:val="5"/>
+    <w:abstractNumId w:val="8"/>
   </w:num>
   <w:num w:numId="6">
     <w:abstractNumId w:val="0"/>
   </w:num>
   <w:num w:numId="7">
+    <w:abstractNumId w:val="22"/>
+  </w:num>
+  <w:num w:numId="8">
+    <w:abstractNumId w:val="21"/>
+  </w:num>
+  <w:num w:numId="9">
+    <w:abstractNumId w:val="20"/>
+  </w:num>
+  <w:num w:numId="10">
+    <w:abstractNumId w:val="6"/>
+  </w:num>
+  <w:num w:numId="11">
+    <w:abstractNumId w:val="17"/>
+  </w:num>
+  <w:num w:numId="12">
+    <w:abstractNumId w:val="3"/>
+  </w:num>
+  <w:num w:numId="13">
+    <w:abstractNumId w:val="10"/>
+  </w:num>
+  <w:num w:numId="14">
+    <w:abstractNumId w:val="14"/>
+  </w:num>
+  <w:num w:numId="15">
+    <w:abstractNumId w:val="24"/>
+  </w:num>
+  <w:num w:numId="16">
+    <w:abstractNumId w:val="23"/>
+  </w:num>
+  <w:num w:numId="17">
+    <w:abstractNumId w:val="13"/>
+  </w:num>
+  <w:num w:numId="18">
+    <w:abstractNumId w:val="4"/>
+  </w:num>
+  <w:num w:numId="19">
+    <w:abstractNumId w:val="11"/>
+  </w:num>
+  <w:num w:numId="20">
+    <w:abstractNumId w:val="12"/>
+  </w:num>
+  <w:num w:numId="21">
+    <w:abstractNumId w:val="15"/>
+  </w:num>
+  <w:num w:numId="22">
+    <w:abstractNumId w:val="5"/>
+  </w:num>
+  <w:num w:numId="23">
+    <w:abstractNumId w:val="19"/>
+  </w:num>
+  <w:num w:numId="24">
+    <w:abstractNumId w:val="1"/>
+  </w:num>
+  <w:num w:numId="25">
     <w:abstractNumId w:val="16"/>
   </w:num>
-  <w:num w:numId="8">
-    <w:abstractNumId w:val="15"/>
-  </w:num>
-  <w:num w:numId="9">
-    <w:abstractNumId w:val="14"/>
-  </w:num>
-  <w:num w:numId="10">
-    <w:abstractNumId w:val="4"/>
-  </w:num>
-  <w:num w:numId="11">
-    <w:abstractNumId w:val="12"/>
-  </w:num>
-  <w:num w:numId="12">
-    <w:abstractNumId w:val="2"/>
-  </w:num>
-  <w:num w:numId="13">
+  <w:num w:numId="26">
     <w:abstractNumId w:val="7"/>
-  </w:num>
-  <w:num w:numId="14">
-    <w:abstractNumId w:val="11"/>
-  </w:num>
-  <w:num w:numId="15">
-    <w:abstractNumId w:val="18"/>
-  </w:num>
-  <w:num w:numId="16">
-    <w:abstractNumId w:val="17"/>
-  </w:num>
-  <w:num w:numId="17">
-    <w:abstractNumId w:val="10"/>
-  </w:num>
-  <w:num w:numId="18">
-    <w:abstractNumId w:val="3"/>
-  </w:num>
-  <w:num w:numId="19">
-    <w:abstractNumId w:val="8"/>
-  </w:num>
-  <w:num w:numId="20">
-    <w:abstractNumId w:val="9"/>
   </w:num>
 </w:numbering>
 </file>

</xml_diff>